<commit_message>
Personal Journal #5 | Client/Professor Meeting Journal Update
</commit_message>
<xml_diff>
--- a/Documentation/Client & Professor Meeting Journal.docx
+++ b/Documentation/Client & Professor Meeting Journal.docx
@@ -24,6 +24,54 @@
       <w:r>
         <w:tab/>
         <w:t xml:space="preserve">A short conversation about what to expect moving forward regarding meetings. Explanation of feedback; that it exists, is valued, and will be implemented. </w:t>
+      </w:r>
+    </w:p>
+    <w:p/>
+    <w:p>
+      <w:r>
+        <w:t>Meeting #</w:t>
+      </w:r>
+      <w:r>
+        <w:t>2</w:t>
+      </w:r>
+      <w:r>
+        <w:t xml:space="preserve"> (Client)</w:t>
+      </w:r>
+    </w:p>
+    <w:p>
+      <w:r>
+        <w:t xml:space="preserve">Date: </w:t>
+      </w:r>
+      <w:r>
+        <w:t>10</w:t>
+      </w:r>
+      <w:r>
+        <w:t>/</w:t>
+      </w:r>
+      <w:r>
+        <w:t>6</w:t>
+      </w:r>
+      <w:r>
+        <w:t>/22</w:t>
+      </w:r>
+    </w:p>
+    <w:p>
+      <w:r>
+        <w:t>Attendees: Mark,</w:t>
+      </w:r>
+      <w:r>
+        <w:t xml:space="preserve"> Sam,</w:t>
+      </w:r>
+      <w:r>
+        <w:t xml:space="preserve"> Jacob</w:t>
+      </w:r>
+    </w:p>
+    <w:p>
+      <w:r>
+        <w:tab/>
+      </w:r>
+      <w:r>
+        <w:t xml:space="preserve">Here I displayed the basic site layout and navigation. Both Mark and Sam seemed eager and excited about the application so far. They commented about the rudimentary appearance, but I reassured them it was early stage and will receive a coat of paint and polish before final release. Additionally, I had a chance to go over the MVP and explain what that is. They both seemed happy and were in agreement that should the MVP be met, the application would be accepted. </w:t>
       </w:r>
     </w:p>
     <w:sectPr>

</xml_diff>